<commit_message>
Aggiornamento TC KO LAB
</commit_message>
<xml_diff>
--- a/Test Case/Validazione/5-Referto di Medicina di Laboratorio/casi di test LAB.docx
+++ b/Test Case/Validazione/5-Referto di Medicina di Laboratorio/casi di test LAB.docx
@@ -1353,138 +1353,92 @@
         <w:jc w:val="both"/>
       </w:pPr>
       <w:r>
-        <w:t xml:space="preserve">CASO DI TEST </w:t>
-      </w:r>
-      <w:r>
-        <w:t>1</w:t>
-      </w:r>
-      <w:r>
-        <w:t>2</w:t>
-      </w:r>
-    </w:p>
-    <w:p>
-      <w:pPr>
-        <w:jc w:val="both"/>
-        <w:rPr>
-          <w:rStyle w:val="eop"/>
-          <w:rFonts w:ascii="Calibri" w:hAnsi="Calibri" w:cs="Calibri"/>
-          <w:color w:val="000000"/>
-          <w:shd w:val="clear" w:color="auto" w:fill="FFFFFF"/>
-        </w:rPr>
-      </w:pPr>
-      <w:r>
-        <w:rPr>
-          <w:rStyle w:val="normaltextrun"/>
-          <w:rFonts w:ascii="Calibri" w:hAnsi="Calibri" w:cs="Calibri"/>
-          <w:color w:val="000000"/>
-          <w:shd w:val="clear" w:color="auto" w:fill="FFFFFF"/>
-        </w:rPr>
-        <w:t>Si prende in esame il caso in cui la priorità associata alla richiesta indicata nella ricetta (</w:t>
-      </w:r>
-      <w:proofErr w:type="spellStart"/>
-      <w:r>
-        <w:rPr>
-          <w:rStyle w:val="normaltextrun"/>
-          <w:rFonts w:ascii="Calibri" w:hAnsi="Calibri" w:cs="Calibri"/>
-          <w:i/>
-          <w:iCs/>
-          <w:color w:val="000000"/>
-          <w:shd w:val="clear" w:color="auto" w:fill="FFFFFF"/>
+        <w:t>CASO DI TEST 1</w:t>
+      </w:r>
+      <w:r>
+        <w:t>3</w:t>
+      </w:r>
+    </w:p>
+    <w:p>
+      <w:pPr>
+        <w:jc w:val="both"/>
+      </w:pPr>
+      <w:r>
+        <w:t>Il mancato inserimento del campo inerente all’identificativo univoco della prescrizione (</w:t>
+      </w:r>
+      <w:proofErr w:type="spellStart"/>
+      <w:r>
+        <w:rPr>
+          <w:i/>
+          <w:iCs/>
+        </w:rPr>
+        <w:t>inFulfillmentOf</w:t>
+      </w:r>
+      <w:proofErr w:type="spellEnd"/>
+      <w:r>
+        <w:rPr>
+          <w:i/>
+          <w:iCs/>
+        </w:rPr>
+        <w:t>/</w:t>
+      </w:r>
+      <w:proofErr w:type="spellStart"/>
+      <w:r>
+        <w:rPr>
+          <w:i/>
+          <w:iCs/>
         </w:rPr>
         <w:t>order</w:t>
       </w:r>
       <w:proofErr w:type="spellEnd"/>
       <w:r>
         <w:rPr>
-          <w:rStyle w:val="normaltextrun"/>
-          <w:rFonts w:ascii="Calibri" w:hAnsi="Calibri" w:cs="Calibri"/>
-          <w:i/>
-          <w:iCs/>
-          <w:color w:val="000000"/>
-          <w:shd w:val="clear" w:color="auto" w:fill="FFFFFF"/>
-        </w:rPr>
-        <w:t>/</w:t>
-      </w:r>
-      <w:proofErr w:type="spellStart"/>
-      <w:r>
-        <w:rPr>
-          <w:rStyle w:val="findhit"/>
-          <w:rFonts w:ascii="Calibri" w:hAnsi="Calibri" w:cs="Calibri"/>
-          <w:i/>
-          <w:iCs/>
-          <w:color w:val="000000"/>
-          <w:shd w:val="clear" w:color="auto" w:fill="FFFFFF"/>
-        </w:rPr>
-        <w:t>priority</w:t>
-      </w:r>
-      <w:r>
-        <w:rPr>
-          <w:rStyle w:val="normaltextrun"/>
-          <w:rFonts w:ascii="Calibri" w:hAnsi="Calibri" w:cs="Calibri"/>
-          <w:i/>
-          <w:iCs/>
-          <w:color w:val="000000"/>
-          <w:shd w:val="clear" w:color="auto" w:fill="FFFFFF"/>
-        </w:rPr>
-        <w:t>Code</w:t>
-      </w:r>
-      <w:proofErr w:type="spellEnd"/>
-      <w:r>
-        <w:rPr>
-          <w:rStyle w:val="normaltextrun"/>
-          <w:rFonts w:ascii="Calibri" w:hAnsi="Calibri" w:cs="Calibri"/>
-          <w:color w:val="000000"/>
-          <w:shd w:val="clear" w:color="auto" w:fill="FFFFFF"/>
-        </w:rPr>
-        <w:t xml:space="preserve">) venga valorizzata con codice previsto dal sistema di codifica utilizzato, ma non accettabile dallo </w:t>
-      </w:r>
-      <w:proofErr w:type="spellStart"/>
-      <w:r>
-        <w:rPr>
-          <w:rStyle w:val="normaltextrun"/>
-          <w:rFonts w:ascii="Calibri" w:hAnsi="Calibri" w:cs="Calibri"/>
-          <w:color w:val="000000"/>
-          <w:shd w:val="clear" w:color="auto" w:fill="FFFFFF"/>
-        </w:rPr>
-        <w:t>schematron</w:t>
-      </w:r>
-      <w:proofErr w:type="spellEnd"/>
-      <w:r>
-        <w:rPr>
-          <w:rStyle w:val="normaltextrun"/>
-          <w:rFonts w:ascii="Calibri" w:hAnsi="Calibri" w:cs="Calibri"/>
-          <w:color w:val="000000"/>
-          <w:shd w:val="clear" w:color="auto" w:fill="FFFFFF"/>
-        </w:rPr>
-        <w:t xml:space="preserve"> cioè con un valore diverso da quelli ammessi che corrispondono a ‘Normale’, ‘Preoperatoria’, ‘Urgente', ‘Emergenza’. Così facendo, viene generato un </w:t>
-      </w:r>
-      <w:r>
-        <w:rPr>
-          <w:rStyle w:val="normaltextrun"/>
-          <w:rFonts w:ascii="Calibri" w:hAnsi="Calibri" w:cs="Calibri"/>
-          <w:color w:val="000000"/>
+          <w:i/>
+          <w:iCs/>
+        </w:rPr>
+        <w:t>/id</w:t>
+      </w:r>
+      <w:r>
+        <w:t>)</w:t>
+      </w:r>
+      <w:r>
+        <w:t>)</w:t>
+      </w:r>
+      <w:r>
+        <w:t xml:space="preserve"> </w:t>
+      </w:r>
+      <w:r>
+        <w:t>che pr</w:t>
+      </w:r>
+      <w:r>
+        <w:t>o</w:t>
+      </w:r>
+      <w:r>
+        <w:t xml:space="preserve">viene al laboratorio di analisi, </w:t>
+      </w:r>
+      <w:r>
+        <w:t>genera</w:t>
+      </w:r>
+      <w:r>
+        <w:t xml:space="preserve"> un </w:t>
+      </w:r>
+      <w:r>
+        <w:rPr>
           <w:u w:val="single"/>
-          <w:shd w:val="clear" w:color="auto" w:fill="FFFFFF"/>
-        </w:rPr>
-        <w:t>errore semantico</w:t>
-      </w:r>
-      <w:r>
-        <w:rPr>
-          <w:rStyle w:val="normaltextrun"/>
-          <w:rFonts w:ascii="Calibri" w:hAnsi="Calibri" w:cs="Calibri"/>
-          <w:color w:val="000000"/>
-          <w:shd w:val="clear" w:color="auto" w:fill="FFFFFF"/>
-        </w:rPr>
+        </w:rPr>
+        <w:t>errore</w:t>
+      </w:r>
+      <w:r>
+        <w:t xml:space="preserve"> </w:t>
+      </w:r>
+      <w:r>
+        <w:rPr>
+          <w:u w:val="single"/>
+        </w:rPr>
+        <w:t>sintattico</w:t>
+      </w:r>
+      <w:r>
         <w:t>.</w:t>
-      </w:r>
-      <w:r>
-        <w:rPr>
-          <w:rStyle w:val="eop"/>
-          <w:rFonts w:ascii="Calibri" w:hAnsi="Calibri" w:cs="Calibri"/>
-          <w:color w:val="000000"/>
-          <w:shd w:val="clear" w:color="auto" w:fill="FFFFFF"/>
-        </w:rPr>
-        <w:t> </w:t>
       </w:r>
     </w:p>
     <w:p>
@@ -1502,23 +1456,321 @@
         <w:t>CASO DI TEST 1</w:t>
       </w:r>
       <w:r>
-        <w:t>3</w:t>
-      </w:r>
-    </w:p>
-    <w:p>
-      <w:pPr>
-        <w:jc w:val="both"/>
-      </w:pPr>
-      <w:r>
-        <w:t>Il mancato inserimento del campo inerente all’identificativo univoco della prescrizione (</w:t>
-      </w:r>
-      <w:proofErr w:type="spellStart"/>
-      <w:r>
-        <w:rPr>
-          <w:i/>
-          <w:iCs/>
-        </w:rPr>
-        <w:t>inFulfillmentOf</w:t>
+        <w:t>4</w:t>
+      </w:r>
+    </w:p>
+    <w:p>
+      <w:pPr>
+        <w:jc w:val="both"/>
+      </w:pPr>
+      <w:r>
+        <w:t xml:space="preserve">Durante la </w:t>
+      </w:r>
+      <w:r>
+        <w:t xml:space="preserve">fase di </w:t>
+      </w:r>
+      <w:r>
+        <w:t>compilazione del referto di laboratorio</w:t>
+      </w:r>
+      <w:r>
+        <w:t xml:space="preserve">, per </w:t>
+      </w:r>
+      <w:r>
+        <w:t>riportare</w:t>
+      </w:r>
+      <w:r>
+        <w:t xml:space="preserve"> il tipo di esame di laboratorio che si sta analizzando, </w:t>
+      </w:r>
+      <w:r>
+        <w:t xml:space="preserve">viene </w:t>
+      </w:r>
+      <w:r>
+        <w:t>indicato con</w:t>
+      </w:r>
+      <w:r>
+        <w:t xml:space="preserve"> un testo libero un</w:t>
+      </w:r>
+      <w:r>
+        <w:t xml:space="preserve"> tipo di specialità </w:t>
+      </w:r>
+      <w:r>
+        <w:t>diverso da quelli riportati nella</w:t>
+      </w:r>
+      <w:r>
+        <w:t xml:space="preserve"> tabella “Specialità di Laboratorio”</w:t>
+      </w:r>
+      <w:r>
+        <w:t xml:space="preserve"> </w:t>
+      </w:r>
+      <w:r>
+        <w:t>(</w:t>
+      </w:r>
+      <w:proofErr w:type="spellStart"/>
+      <w:r>
+        <w:rPr>
+          <w:i/>
+          <w:iCs/>
+        </w:rPr>
+        <w:t>section</w:t>
+      </w:r>
+      <w:proofErr w:type="spellEnd"/>
+      <w:r>
+        <w:rPr>
+          <w:i/>
+          <w:iCs/>
+        </w:rPr>
+        <w:t>/code</w:t>
+      </w:r>
+      <w:r>
+        <w:t>)</w:t>
+      </w:r>
+      <w:r>
+        <w:t xml:space="preserve">, generando così un </w:t>
+      </w:r>
+      <w:r>
+        <w:rPr>
+          <w:u w:val="single"/>
+        </w:rPr>
+        <w:t>errore semantico</w:t>
+      </w:r>
+      <w:r>
+        <w:t>.</w:t>
+      </w:r>
+    </w:p>
+    <w:p>
+      <w:pPr>
+        <w:jc w:val="both"/>
+      </w:pPr>
+    </w:p>
+    <w:p>
+      <w:pPr>
+        <w:pStyle w:val="Heading3"/>
+        <w:jc w:val="both"/>
+      </w:pPr>
+      <w:r>
+        <w:t>CASO DI TEST 1</w:t>
+      </w:r>
+      <w:r>
+        <w:t>5</w:t>
+      </w:r>
+    </w:p>
+    <w:p>
+      <w:pPr>
+        <w:jc w:val="both"/>
+      </w:pPr>
+      <w:r>
+        <w:t>Il mancato inserimento della</w:t>
+      </w:r>
+      <w:r>
+        <w:t xml:space="preserve"> specifica della tipologia di campione che è stato analizzato</w:t>
+      </w:r>
+      <w:r>
+        <w:rPr>
+          <w:i/>
+          <w:iCs/>
+        </w:rPr>
+        <w:t xml:space="preserve"> (</w:t>
+      </w:r>
+      <w:proofErr w:type="spellStart"/>
+      <w:r>
+        <w:rPr>
+          <w:i/>
+          <w:iCs/>
+        </w:rPr>
+        <w:t>specimenPlayingEntity</w:t>
+      </w:r>
+      <w:proofErr w:type="spellEnd"/>
+      <w:r>
+        <w:rPr>
+          <w:i/>
+          <w:iCs/>
+        </w:rPr>
+        <w:t>/code</w:t>
+      </w:r>
+      <w:r>
+        <w:t xml:space="preserve">) </w:t>
+      </w:r>
+      <w:r>
+        <w:t>per otten</w:t>
+      </w:r>
+      <w:r>
+        <w:t>e</w:t>
+      </w:r>
+      <w:r>
+        <w:t xml:space="preserve">re i risultati dell’esame del sangue per un paziente, genera un </w:t>
+      </w:r>
+      <w:r>
+        <w:rPr>
+          <w:u w:val="single"/>
+        </w:rPr>
+        <w:t>errore semantico</w:t>
+      </w:r>
+      <w:r>
+        <w:t>.</w:t>
+      </w:r>
+    </w:p>
+    <w:p>
+      <w:pPr>
+        <w:jc w:val="both"/>
+      </w:pPr>
+    </w:p>
+    <w:p>
+      <w:pPr>
+        <w:pStyle w:val="Heading3"/>
+        <w:jc w:val="both"/>
+      </w:pPr>
+      <w:r>
+        <w:t>CASO DI TEST 1</w:t>
+      </w:r>
+      <w:r>
+        <w:t>6</w:t>
+      </w:r>
+    </w:p>
+    <w:p>
+      <w:pPr>
+        <w:jc w:val="both"/>
+      </w:pPr>
+      <w:r>
+        <w:t>Durante la fase di compilazione de</w:t>
+      </w:r>
+      <w:r>
+        <w:t>i risultati</w:t>
+      </w:r>
+      <w:r>
+        <w:t xml:space="preserve"> </w:t>
+      </w:r>
+      <w:r>
+        <w:t>inerenti all’esame</w:t>
+      </w:r>
+      <w:r>
+        <w:t xml:space="preserve"> del Batterio Isolato</w:t>
+      </w:r>
+      <w:r>
+        <w:t xml:space="preserve">, </w:t>
+      </w:r>
+      <w:r>
+        <w:t>la mancata s</w:t>
+      </w:r>
+      <w:r>
+        <w:t xml:space="preserve">pecifica </w:t>
+      </w:r>
+      <w:r>
+        <w:t>del</w:t>
+      </w:r>
+      <w:r>
+        <w:t xml:space="preserve"> codice dell’esame isolato che si sta analizzando (</w:t>
+      </w:r>
+      <w:proofErr w:type="gramStart"/>
+      <w:r>
+        <w:rPr>
+          <w:i/>
+          <w:iCs/>
+        </w:rPr>
+        <w:t>organizer[</w:t>
+      </w:r>
+      <w:proofErr w:type="gramEnd"/>
+      <w:r>
+        <w:rPr>
+          <w:i/>
+          <w:iCs/>
+        </w:rPr>
+        <w:t>BATTERY]/code</w:t>
+      </w:r>
+      <w:r>
+        <w:t>)</w:t>
+      </w:r>
+      <w:r>
+        <w:t xml:space="preserve">, </w:t>
+      </w:r>
+      <w:r>
+        <w:t>genera</w:t>
+      </w:r>
+      <w:r>
+        <w:t xml:space="preserve"> un </w:t>
+      </w:r>
+      <w:r>
+        <w:rPr>
+          <w:u w:val="single"/>
+        </w:rPr>
+        <w:t>errore semantico</w:t>
+      </w:r>
+      <w:r>
+        <w:t>.</w:t>
+      </w:r>
+    </w:p>
+    <w:p>
+      <w:pPr>
+        <w:jc w:val="both"/>
+      </w:pPr>
+    </w:p>
+    <w:p>
+      <w:pPr>
+        <w:pStyle w:val="Heading3"/>
+        <w:jc w:val="both"/>
+      </w:pPr>
+      <w:r>
+        <w:t>CASO DI TEST 18</w:t>
+      </w:r>
+    </w:p>
+    <w:p>
+      <w:pPr>
+        <w:jc w:val="both"/>
+      </w:pPr>
+      <w:r>
+        <w:t>Il mancato inserimento del campo che riporta l’informazione inerente al livello di riservatezza del documento (</w:t>
+      </w:r>
+      <w:proofErr w:type="spellStart"/>
+      <w:r>
+        <w:rPr>
+          <w:i/>
+        </w:rPr>
+        <w:t>confidentialityCode</w:t>
+      </w:r>
+      <w:proofErr w:type="spellEnd"/>
+      <w:r>
+        <w:t xml:space="preserve">) genera un </w:t>
+      </w:r>
+      <w:r>
+        <w:rPr>
+          <w:u w:val="single"/>
+        </w:rPr>
+        <w:t>errore sintattico</w:t>
+      </w:r>
+      <w:r>
+        <w:t xml:space="preserve">. </w:t>
+      </w:r>
+    </w:p>
+    <w:p>
+      <w:pPr>
+        <w:jc w:val="both"/>
+      </w:pPr>
+    </w:p>
+    <w:p>
+      <w:pPr>
+        <w:pStyle w:val="Heading3"/>
+        <w:jc w:val="both"/>
+      </w:pPr>
+      <w:r>
+        <w:t>CASO DI TEST 1</w:t>
+      </w:r>
+      <w:r>
+        <w:t>9</w:t>
+      </w:r>
+    </w:p>
+    <w:p>
+      <w:pPr>
+        <w:jc w:val="both"/>
+      </w:pPr>
+      <w:r>
+        <w:t>Si prende in esame il caso in cui la priorità associata alla richiesta indicata nella ricetta (</w:t>
+      </w:r>
+      <w:proofErr w:type="spellStart"/>
+      <w:r>
+        <w:rPr>
+          <w:i/>
+          <w:iCs/>
+        </w:rPr>
+        <w:t>order</w:t>
       </w:r>
       <w:proofErr w:type="spellEnd"/>
       <w:r>
@@ -1534,369 +1786,21 @@
           <w:i/>
           <w:iCs/>
         </w:rPr>
-        <w:t>order</w:t>
-      </w:r>
-      <w:proofErr w:type="spellEnd"/>
-      <w:r>
-        <w:rPr>
-          <w:i/>
-          <w:iCs/>
-        </w:rPr>
-        <w:t>/id</w:t>
-      </w:r>
-      <w:r>
-        <w:t>)</w:t>
-      </w:r>
-      <w:r>
-        <w:t>)</w:t>
-      </w:r>
-      <w:r>
-        <w:t xml:space="preserve"> </w:t>
-      </w:r>
-      <w:r>
-        <w:t>che pr</w:t>
-      </w:r>
-      <w:r>
-        <w:t>o</w:t>
-      </w:r>
-      <w:r>
-        <w:t xml:space="preserve">viene al laboratorio di analisi, </w:t>
-      </w:r>
-      <w:r>
-        <w:t>genera</w:t>
-      </w:r>
-      <w:r>
-        <w:t xml:space="preserve"> un </w:t>
+        <w:t>priorityCode</w:t>
+      </w:r>
+      <w:proofErr w:type="spellEnd"/>
+      <w:r>
+        <w:t xml:space="preserve">) venga valorizzata con un codice non previsto dal sistema di codifica utilizzato. Così facendo, viene generato un </w:t>
       </w:r>
       <w:r>
         <w:rPr>
           <w:u w:val="single"/>
         </w:rPr>
-        <w:t>errore</w:t>
-      </w:r>
-      <w:r>
-        <w:t xml:space="preserve"> </w:t>
-      </w:r>
-      <w:r>
-        <w:rPr>
-          <w:u w:val="single"/>
-        </w:rPr>
-        <w:t>sintattico</w:t>
+        <w:t>errore terminologico</w:t>
       </w:r>
       <w:r>
         <w:t>.</w:t>
       </w:r>
-    </w:p>
-    <w:p>
-      <w:pPr>
-        <w:jc w:val="both"/>
-      </w:pPr>
-    </w:p>
-    <w:p>
-      <w:pPr>
-        <w:pStyle w:val="Heading3"/>
-        <w:jc w:val="both"/>
-      </w:pPr>
-      <w:r>
-        <w:t>CASO DI TEST 1</w:t>
-      </w:r>
-      <w:r>
-        <w:t>4</w:t>
-      </w:r>
-    </w:p>
-    <w:p>
-      <w:pPr>
-        <w:jc w:val="both"/>
-      </w:pPr>
-      <w:r>
-        <w:t xml:space="preserve">Durante la </w:t>
-      </w:r>
-      <w:r>
-        <w:t xml:space="preserve">fase di </w:t>
-      </w:r>
-      <w:r>
-        <w:t>compilazione del referto di laboratorio</w:t>
-      </w:r>
-      <w:r>
-        <w:t xml:space="preserve">, per </w:t>
-      </w:r>
-      <w:r>
-        <w:t>riportare</w:t>
-      </w:r>
-      <w:r>
-        <w:t xml:space="preserve"> il tipo di esame di laboratorio che si sta analizzando, </w:t>
-      </w:r>
-      <w:r>
-        <w:t xml:space="preserve">viene </w:t>
-      </w:r>
-      <w:r>
-        <w:t>indicato con</w:t>
-      </w:r>
-      <w:r>
-        <w:t xml:space="preserve"> un testo libero un</w:t>
-      </w:r>
-      <w:r>
-        <w:t xml:space="preserve"> tipo di specialità </w:t>
-      </w:r>
-      <w:r>
-        <w:t>diverso da quelli riportati nella</w:t>
-      </w:r>
-      <w:r>
-        <w:t xml:space="preserve"> tabella “Specialità di Laboratorio”</w:t>
-      </w:r>
-      <w:r>
-        <w:t xml:space="preserve"> </w:t>
-      </w:r>
-      <w:r>
-        <w:t>(</w:t>
-      </w:r>
-      <w:proofErr w:type="spellStart"/>
-      <w:r>
-        <w:rPr>
-          <w:i/>
-          <w:iCs/>
-        </w:rPr>
-        <w:t>section</w:t>
-      </w:r>
-      <w:proofErr w:type="spellEnd"/>
-      <w:r>
-        <w:rPr>
-          <w:i/>
-          <w:iCs/>
-        </w:rPr>
-        <w:t>/code</w:t>
-      </w:r>
-      <w:r>
-        <w:t>)</w:t>
-      </w:r>
-      <w:r>
-        <w:t xml:space="preserve">, generando così un </w:t>
-      </w:r>
-      <w:r>
-        <w:rPr>
-          <w:u w:val="single"/>
-        </w:rPr>
-        <w:t>errore semantico</w:t>
-      </w:r>
-      <w:r>
-        <w:t>.</w:t>
-      </w:r>
-    </w:p>
-    <w:p>
-      <w:pPr>
-        <w:jc w:val="both"/>
-      </w:pPr>
-    </w:p>
-    <w:p>
-      <w:pPr>
-        <w:pStyle w:val="Heading3"/>
-        <w:jc w:val="both"/>
-      </w:pPr>
-      <w:r>
-        <w:t>CASO DI TEST 1</w:t>
-      </w:r>
-      <w:r>
-        <w:t>5</w:t>
-      </w:r>
-    </w:p>
-    <w:p>
-      <w:pPr>
-        <w:jc w:val="both"/>
-      </w:pPr>
-      <w:r>
-        <w:t>Il mancato inserimento della</w:t>
-      </w:r>
-      <w:r>
-        <w:t xml:space="preserve"> specifica della tipologia di campione che è stato analizzato</w:t>
-      </w:r>
-      <w:r>
-        <w:rPr>
-          <w:i/>
-          <w:iCs/>
-        </w:rPr>
-        <w:t xml:space="preserve"> (</w:t>
-      </w:r>
-      <w:proofErr w:type="spellStart"/>
-      <w:r>
-        <w:rPr>
-          <w:i/>
-          <w:iCs/>
-        </w:rPr>
-        <w:t>specimenPlayingEntity</w:t>
-      </w:r>
-      <w:proofErr w:type="spellEnd"/>
-      <w:r>
-        <w:rPr>
-          <w:i/>
-          <w:iCs/>
-        </w:rPr>
-        <w:t>/code</w:t>
-      </w:r>
-      <w:r>
-        <w:t xml:space="preserve">) </w:t>
-      </w:r>
-      <w:r>
-        <w:t>per otten</w:t>
-      </w:r>
-      <w:r>
-        <w:t>e</w:t>
-      </w:r>
-      <w:r>
-        <w:t xml:space="preserve">re i risultati dell’esame del sangue per un paziente, genera un </w:t>
-      </w:r>
-      <w:r>
-        <w:rPr>
-          <w:u w:val="single"/>
-        </w:rPr>
-        <w:t>errore semantico</w:t>
-      </w:r>
-      <w:r>
-        <w:t>.</w:t>
-      </w:r>
-    </w:p>
-    <w:p>
-      <w:pPr>
-        <w:jc w:val="both"/>
-      </w:pPr>
-    </w:p>
-    <w:p>
-      <w:pPr>
-        <w:pStyle w:val="Heading3"/>
-        <w:jc w:val="both"/>
-      </w:pPr>
-      <w:r>
-        <w:t>CASO DI TEST 1</w:t>
-      </w:r>
-      <w:r>
-        <w:t>6</w:t>
-      </w:r>
-    </w:p>
-    <w:p>
-      <w:pPr>
-        <w:jc w:val="both"/>
-      </w:pPr>
-      <w:r>
-        <w:t>Durante la fase di compilazione de</w:t>
-      </w:r>
-      <w:r>
-        <w:t>i risultati</w:t>
-      </w:r>
-      <w:r>
-        <w:t xml:space="preserve"> </w:t>
-      </w:r>
-      <w:r>
-        <w:t>inerenti all’esame</w:t>
-      </w:r>
-      <w:r>
-        <w:t xml:space="preserve"> del Batterio Isolato</w:t>
-      </w:r>
-      <w:r>
-        <w:t xml:space="preserve">, </w:t>
-      </w:r>
-      <w:r>
-        <w:t>la mancata s</w:t>
-      </w:r>
-      <w:r>
-        <w:t xml:space="preserve">pecifica </w:t>
-      </w:r>
-      <w:r>
-        <w:t>del</w:t>
-      </w:r>
-      <w:r>
-        <w:t xml:space="preserve"> codice dell’esame isolato che si sta analizzando (</w:t>
-      </w:r>
-      <w:proofErr w:type="gramStart"/>
-      <w:r>
-        <w:rPr>
-          <w:i/>
-          <w:iCs/>
-        </w:rPr>
-        <w:t>organizer[</w:t>
-      </w:r>
-      <w:proofErr w:type="gramEnd"/>
-      <w:r>
-        <w:rPr>
-          <w:i/>
-          <w:iCs/>
-        </w:rPr>
-        <w:t>BATTERY]/code</w:t>
-      </w:r>
-      <w:r>
-        <w:t>)</w:t>
-      </w:r>
-      <w:r>
-        <w:t xml:space="preserve">, </w:t>
-      </w:r>
-      <w:r>
-        <w:t>genera</w:t>
-      </w:r>
-      <w:r>
-        <w:t xml:space="preserve"> un </w:t>
-      </w:r>
-      <w:r>
-        <w:rPr>
-          <w:u w:val="single"/>
-        </w:rPr>
-        <w:t>errore semantico</w:t>
-      </w:r>
-      <w:r>
-        <w:t>.</w:t>
-      </w:r>
-    </w:p>
-    <w:p>
-      <w:pPr>
-        <w:jc w:val="both"/>
-      </w:pPr>
-    </w:p>
-    <w:p>
-      <w:pPr>
-        <w:pStyle w:val="Heading3"/>
-        <w:jc w:val="both"/>
-      </w:pPr>
-      <w:r>
-        <w:t xml:space="preserve">CASO DI TEST </w:t>
-      </w:r>
-      <w:r>
-        <w:t>18</w:t>
-      </w:r>
-    </w:p>
-    <w:p>
-      <w:pPr>
-        <w:jc w:val="both"/>
-      </w:pPr>
-      <w:r>
-        <w:t>Il mancato inserimento del campo che riporta l’informazione inerente al livello di riservatezza del documento (</w:t>
-      </w:r>
-      <w:proofErr w:type="spellStart"/>
-      <w:r>
-        <w:rPr>
-          <w:i/>
-        </w:rPr>
-        <w:t>confidentialityCode</w:t>
-      </w:r>
-      <w:proofErr w:type="spellEnd"/>
-      <w:r>
-        <w:t xml:space="preserve">) genera un </w:t>
-      </w:r>
-      <w:r>
-        <w:rPr>
-          <w:u w:val="single"/>
-        </w:rPr>
-        <w:t>errore sintattico</w:t>
-      </w:r>
-      <w:r>
-        <w:t xml:space="preserve">. </w:t>
-      </w:r>
-    </w:p>
-    <w:p>
-      <w:pPr>
-        <w:jc w:val="both"/>
-      </w:pPr>
-    </w:p>
-    <w:p>
-      <w:pPr>
-        <w:jc w:val="both"/>
-      </w:pPr>
     </w:p>
     <w:sectPr>
       <w:pgSz w:w="11906" w:h="16838"/>
@@ -3601,15 +3505,6 @@
 </file>
 
 <file path=customXml/item2.xml><?xml version="1.0" encoding="utf-8"?>
-<?mso-contentType ?>
-<FormTemplates xmlns="http://schemas.microsoft.com/sharepoint/v3/contenttype/forms">
-  <Display>DocumentLibraryForm</Display>
-  <Edit>DocumentLibraryForm</Edit>
-  <New>DocumentLibraryForm</New>
-</FormTemplates>
-</file>
-
-<file path=customXml/item3.xml><?xml version="1.0" encoding="utf-8"?>
 <ct:contentTypeSchema xmlns:ct="http://schemas.microsoft.com/office/2006/metadata/contentType" xmlns:ma="http://schemas.microsoft.com/office/2006/metadata/properties/metaAttributes" ct:_="" ma:_="" ma:contentTypeName="Document" ma:contentTypeID="0x01010099D50BAF6148C0469FC2106F96A8440B" ma:contentTypeVersion="13" ma:contentTypeDescription="Create a new document." ma:contentTypeScope="" ma:versionID="c85905c84e7b9db62133e476f18f597d">
   <xsd:schema xmlns:xsd="http://www.w3.org/2001/XMLSchema" xmlns:xs="http://www.w3.org/2001/XMLSchema" xmlns:p="http://schemas.microsoft.com/office/2006/metadata/properties" xmlns:ns2="3d04b37e-0497-498c-96f6-8855740e5edb" xmlns:ns3="14722739-9480-433a-8c7c-4ec5d8a77ba5" targetNamespace="http://schemas.microsoft.com/office/2006/metadata/properties" ma:root="true" ma:fieldsID="4f41c4fb8050516f2ffa6b06e98f6ad1" ns2:_="" ns3:_="">
     <xsd:import namespace="3d04b37e-0497-498c-96f6-8855740e5edb"/>
@@ -3826,6 +3721,15 @@
 </ct:contentTypeSchema>
 </file>
 
+<file path=customXml/item3.xml><?xml version="1.0" encoding="utf-8"?>
+<?mso-contentType ?>
+<FormTemplates xmlns="http://schemas.microsoft.com/sharepoint/v3/contenttype/forms">
+  <Display>DocumentLibraryForm</Display>
+  <Edit>DocumentLibraryForm</Edit>
+  <New>DocumentLibraryForm</New>
+</FormTemplates>
+</file>
+
 <file path=customXml/itemProps1.xml><?xml version="1.0" encoding="utf-8"?>
 <ds:datastoreItem xmlns:ds="http://schemas.openxmlformats.org/officeDocument/2006/customXml" ds:itemID="{F691CF46-13E1-4850-82CC-E7E3A2802A0E}">
   <ds:schemaRefs>
@@ -3837,14 +3741,6 @@
 </file>
 
 <file path=customXml/itemProps2.xml><?xml version="1.0" encoding="utf-8"?>
-<ds:datastoreItem xmlns:ds="http://schemas.openxmlformats.org/officeDocument/2006/customXml" ds:itemID="{9FCEA901-DEF5-4CFF-BB8A-44F0E5AC5990}">
-  <ds:schemaRefs>
-    <ds:schemaRef ds:uri="http://schemas.microsoft.com/sharepoint/v3/contenttype/forms"/>
-  </ds:schemaRefs>
-</ds:datastoreItem>
-</file>
-
-<file path=customXml/itemProps3.xml><?xml version="1.0" encoding="utf-8"?>
 <ds:datastoreItem xmlns:ds="http://schemas.openxmlformats.org/officeDocument/2006/customXml" ds:itemID="{0A5B1122-B42B-422A-836E-95306E2E930C}">
   <ds:schemaRefs>
     <ds:schemaRef ds:uri="http://schemas.microsoft.com/office/2006/metadata/contentType"/>
@@ -3863,6 +3759,14 @@
 </ds:datastoreItem>
 </file>
 
+<file path=customXml/itemProps3.xml><?xml version="1.0" encoding="utf-8"?>
+<ds:datastoreItem xmlns:ds="http://schemas.openxmlformats.org/officeDocument/2006/customXml" ds:itemID="{9FCEA901-DEF5-4CFF-BB8A-44F0E5AC5990}">
+  <ds:schemaRefs>
+    <ds:schemaRef ds:uri="http://schemas.microsoft.com/sharepoint/v3/contenttype/forms"/>
+  </ds:schemaRefs>
+</ds:datastoreItem>
+</file>
+
 <file path=docMetadata/LabelInfo.xml><?xml version="1.0" encoding="utf-8"?>
 <clbl:labelList xmlns:clbl="http://schemas.microsoft.com/office/2020/mipLabelMetadata">
   <clbl:label id="{e0793d39-0939-496d-b129-198edd916feb}" enabled="0" method="" siteId="{e0793d39-0939-496d-b129-198edd916feb}" removed="1"/>

</xml_diff>